<commit_message>
update results of points
</commit_message>
<xml_diff>
--- a/poster-presentation/points.docx
+++ b/poster-presentation/points.docx
@@ -92,19 +92,7 @@
         <w:rPr>
           <w:lang w:val="en-US"/>
         </w:rPr>
-        <w:t>We are trying to encourage everyone to apply life</w:t>
-      </w:r>
-      <w:r>
-        <w:rPr>
-          <w:lang w:val="en-US"/>
-        </w:rPr>
-        <w:t>-</w:t>
-      </w:r>
-      <w:r>
-        <w:rPr>
-          <w:lang w:val="en-US"/>
-        </w:rPr>
-        <w:t>long learning</w:t>
+        <w:t>We are trying to encourage everyone to apply lifelong learning</w:t>
       </w:r>
       <w:r>
         <w:rPr>
@@ -284,52 +272,162 @@
         </w:rPr>
         <w:t>opinions and reviews can also exchange from different parts of world</w:t>
       </w:r>
+    </w:p>
+    <w:p>
+      <w:pPr>
+        <w:rPr>
+          <w:lang w:val="en-US"/>
+        </w:rPr>
+      </w:pPr>
+    </w:p>
+    <w:p>
+      <w:pPr>
+        <w:rPr>
+          <w:b/>
+          <w:lang w:val="en-US"/>
+        </w:rPr>
+      </w:pPr>
+      <w:r>
+        <w:rPr>
+          <w:b/>
+          <w:lang w:val="en-US"/>
+        </w:rPr>
+        <w:t>Results: What is the outcome?</w:t>
+      </w:r>
+    </w:p>
+    <w:p>
+      <w:pPr>
+        <w:pStyle w:val="ListParagraph"/>
+        <w:numPr>
+          <w:ilvl w:val="0"/>
+          <w:numId w:val="8"/>
+        </w:numPr>
+        <w:rPr>
+          <w:lang w:val="en-US"/>
+        </w:rPr>
+      </w:pPr>
+      <w:r>
+        <w:rPr>
+          <w:lang w:val="en-US"/>
+        </w:rPr>
+        <w:t>People from all age</w:t>
+      </w:r>
+      <w:r>
+        <w:rPr>
+          <w:lang w:val="en-US"/>
+        </w:rPr>
+        <w:t>s will be able to gain knowledge, experiences and opinions for different subjects, hobbies and even masteries using the platform</w:t>
+      </w:r>
+    </w:p>
+    <w:p>
+      <w:pPr>
+        <w:pStyle w:val="ListParagraph"/>
+        <w:numPr>
+          <w:ilvl w:val="0"/>
+          <w:numId w:val="8"/>
+        </w:numPr>
+        <w:rPr>
+          <w:lang w:val="en-US"/>
+        </w:rPr>
+      </w:pPr>
+      <w:r>
+        <w:rPr>
+          <w:lang w:val="en-US"/>
+        </w:rPr>
+        <w:t>Convenience of lifelong learning</w:t>
+      </w:r>
+    </w:p>
+    <w:p>
+      <w:pPr>
+        <w:pStyle w:val="ListParagraph"/>
+        <w:numPr>
+          <w:ilvl w:val="0"/>
+          <w:numId w:val="8"/>
+        </w:numPr>
+        <w:rPr>
+          <w:lang w:val="en-US"/>
+        </w:rPr>
+      </w:pPr>
+      <w:r>
+        <w:rPr>
+          <w:lang w:val="en-US"/>
+        </w:rPr>
+        <w:t>Make learning more accessible</w:t>
+      </w:r>
+    </w:p>
+    <w:p>
+      <w:pPr>
+        <w:pStyle w:val="ListParagraph"/>
+        <w:numPr>
+          <w:ilvl w:val="0"/>
+          <w:numId w:val="8"/>
+        </w:numPr>
+        <w:rPr>
+          <w:lang w:val="en-US"/>
+        </w:rPr>
+      </w:pPr>
+      <w:r>
+        <w:rPr>
+          <w:lang w:val="en-US"/>
+        </w:rPr>
+        <w:t>Encourage learning culture</w:t>
+      </w:r>
+    </w:p>
+    <w:p>
+      <w:pPr>
+        <w:pStyle w:val="ListParagraph"/>
+        <w:numPr>
+          <w:ilvl w:val="0"/>
+          <w:numId w:val="8"/>
+        </w:numPr>
+        <w:rPr>
+          <w:lang w:val="en-US"/>
+        </w:rPr>
+      </w:pPr>
+      <w:r>
+        <w:rPr>
+          <w:lang w:val="en-US"/>
+        </w:rPr>
+        <w:t>Change the ultimate goal of learning</w:t>
+      </w:r>
+    </w:p>
+    <w:p>
+      <w:pPr>
+        <w:pStyle w:val="ListParagraph"/>
+        <w:numPr>
+          <w:ilvl w:val="0"/>
+          <w:numId w:val="8"/>
+        </w:numPr>
+        <w:rPr>
+          <w:lang w:val="en-US"/>
+        </w:rPr>
+      </w:pPr>
+      <w:r>
+        <w:rPr>
+          <w:lang w:val="en-US"/>
+        </w:rPr>
+        <w:t>Change perspective of learning which is just for marks but is for hobbies, knowledge, etc</w:t>
+      </w:r>
+    </w:p>
+    <w:p>
+      <w:pPr>
+        <w:pStyle w:val="ListParagraph"/>
+        <w:numPr>
+          <w:ilvl w:val="0"/>
+          <w:numId w:val="8"/>
+        </w:numPr>
+        <w:rPr>
+          <w:lang w:val="en-US"/>
+        </w:rPr>
+      </w:pPr>
+      <w:r>
+        <w:rPr>
+          <w:lang w:val="en-US"/>
+        </w:rPr>
+        <w:t>Enjoyable learning process instead of marks</w:t>
+      </w:r>
       <w:bookmarkStart w:id="0" w:name="_GoBack"/>
       <w:bookmarkEnd w:id="0"/>
-    </w:p>
-    <w:p>
-      <w:pPr>
-        <w:rPr>
-          <w:lang w:val="en-US"/>
-        </w:rPr>
-      </w:pPr>
-    </w:p>
-    <w:p>
-      <w:pPr>
-        <w:rPr>
-          <w:b/>
-          <w:lang w:val="en-US"/>
-        </w:rPr>
-      </w:pPr>
-      <w:r>
-        <w:rPr>
-          <w:b/>
-          <w:lang w:val="en-US"/>
-        </w:rPr>
-        <w:t>Results: What is the outcome?</w:t>
-      </w:r>
-    </w:p>
-    <w:p>
-      <w:pPr>
-        <w:rPr>
-          <w:lang w:val="en-US"/>
-        </w:rPr>
-      </w:pPr>
-    </w:p>
-    <w:p>
-      <w:pPr>
-        <w:rPr>
-          <w:b/>
-          <w:lang w:val="en-US"/>
-        </w:rPr>
-      </w:pPr>
-      <w:r>
-        <w:rPr>
-          <w:b/>
-          <w:lang w:val="en-US"/>
-        </w:rPr>
-        <w:t>Conclusions: How does your work add to the existing ones?</w:t>
-      </w:r>
     </w:p>
     <w:p>
       <w:pPr>
@@ -690,6 +788,119 @@
     </w:lvl>
   </w:abstractNum>
   <w:abstractNum w:abstractNumId="3">
+    <w:nsid w:val="293D4E51"/>
+    <w:multiLevelType w:val="hybridMultilevel"/>
+    <w:tmpl w:val="9FE461F8"/>
+    <w:lvl w:ilvl="0" w:tplc="08090001">
+      <w:start w:val="1"/>
+      <w:numFmt w:val="bullet"/>
+      <w:lvlText w:val=""/>
+      <w:lvlJc w:val="left"/>
+      <w:pPr>
+        <w:ind w:left="720" w:hanging="360"/>
+      </w:pPr>
+      <w:rPr>
+        <w:rFonts w:ascii="Symbol" w:hAnsi="Symbol" w:hint="default"/>
+      </w:rPr>
+    </w:lvl>
+    <w:lvl w:ilvl="1" w:tplc="08090003" w:tentative="1">
+      <w:start w:val="1"/>
+      <w:numFmt w:val="bullet"/>
+      <w:lvlText w:val="o"/>
+      <w:lvlJc w:val="left"/>
+      <w:pPr>
+        <w:ind w:left="1440" w:hanging="360"/>
+      </w:pPr>
+      <w:rPr>
+        <w:rFonts w:ascii="Courier New" w:hAnsi="Courier New" w:cs="Courier New" w:hint="default"/>
+      </w:rPr>
+    </w:lvl>
+    <w:lvl w:ilvl="2" w:tplc="08090005" w:tentative="1">
+      <w:start w:val="1"/>
+      <w:numFmt w:val="bullet"/>
+      <w:lvlText w:val=""/>
+      <w:lvlJc w:val="left"/>
+      <w:pPr>
+        <w:ind w:left="2160" w:hanging="360"/>
+      </w:pPr>
+      <w:rPr>
+        <w:rFonts w:ascii="Wingdings" w:hAnsi="Wingdings" w:hint="default"/>
+      </w:rPr>
+    </w:lvl>
+    <w:lvl w:ilvl="3" w:tplc="08090001" w:tentative="1">
+      <w:start w:val="1"/>
+      <w:numFmt w:val="bullet"/>
+      <w:lvlText w:val=""/>
+      <w:lvlJc w:val="left"/>
+      <w:pPr>
+        <w:ind w:left="2880" w:hanging="360"/>
+      </w:pPr>
+      <w:rPr>
+        <w:rFonts w:ascii="Symbol" w:hAnsi="Symbol" w:hint="default"/>
+      </w:rPr>
+    </w:lvl>
+    <w:lvl w:ilvl="4" w:tplc="08090003" w:tentative="1">
+      <w:start w:val="1"/>
+      <w:numFmt w:val="bullet"/>
+      <w:lvlText w:val="o"/>
+      <w:lvlJc w:val="left"/>
+      <w:pPr>
+        <w:ind w:left="3600" w:hanging="360"/>
+      </w:pPr>
+      <w:rPr>
+        <w:rFonts w:ascii="Courier New" w:hAnsi="Courier New" w:cs="Courier New" w:hint="default"/>
+      </w:rPr>
+    </w:lvl>
+    <w:lvl w:ilvl="5" w:tplc="08090005" w:tentative="1">
+      <w:start w:val="1"/>
+      <w:numFmt w:val="bullet"/>
+      <w:lvlText w:val=""/>
+      <w:lvlJc w:val="left"/>
+      <w:pPr>
+        <w:ind w:left="4320" w:hanging="360"/>
+      </w:pPr>
+      <w:rPr>
+        <w:rFonts w:ascii="Wingdings" w:hAnsi="Wingdings" w:hint="default"/>
+      </w:rPr>
+    </w:lvl>
+    <w:lvl w:ilvl="6" w:tplc="08090001" w:tentative="1">
+      <w:start w:val="1"/>
+      <w:numFmt w:val="bullet"/>
+      <w:lvlText w:val=""/>
+      <w:lvlJc w:val="left"/>
+      <w:pPr>
+        <w:ind w:left="5040" w:hanging="360"/>
+      </w:pPr>
+      <w:rPr>
+        <w:rFonts w:ascii="Symbol" w:hAnsi="Symbol" w:hint="default"/>
+      </w:rPr>
+    </w:lvl>
+    <w:lvl w:ilvl="7" w:tplc="08090003" w:tentative="1">
+      <w:start w:val="1"/>
+      <w:numFmt w:val="bullet"/>
+      <w:lvlText w:val="o"/>
+      <w:lvlJc w:val="left"/>
+      <w:pPr>
+        <w:ind w:left="5760" w:hanging="360"/>
+      </w:pPr>
+      <w:rPr>
+        <w:rFonts w:ascii="Courier New" w:hAnsi="Courier New" w:cs="Courier New" w:hint="default"/>
+      </w:rPr>
+    </w:lvl>
+    <w:lvl w:ilvl="8" w:tplc="08090005" w:tentative="1">
+      <w:start w:val="1"/>
+      <w:numFmt w:val="bullet"/>
+      <w:lvlText w:val=""/>
+      <w:lvlJc w:val="left"/>
+      <w:pPr>
+        <w:ind w:left="6480" w:hanging="360"/>
+      </w:pPr>
+      <w:rPr>
+        <w:rFonts w:ascii="Wingdings" w:hAnsi="Wingdings" w:hint="default"/>
+      </w:rPr>
+    </w:lvl>
+  </w:abstractNum>
+  <w:abstractNum w:abstractNumId="4">
     <w:nsid w:val="2FDC592A"/>
     <w:multiLevelType w:val="hybridMultilevel"/>
     <w:tmpl w:val="A6185638"/>
@@ -801,7 +1012,7 @@
       </w:rPr>
     </w:lvl>
   </w:abstractNum>
-  <w:abstractNum w:abstractNumId="4">
+  <w:abstractNum w:abstractNumId="5">
     <w:nsid w:val="470D6FC5"/>
     <w:multiLevelType w:val="hybridMultilevel"/>
     <w:tmpl w:val="8FE6D26E"/>
@@ -913,7 +1124,7 @@
       </w:rPr>
     </w:lvl>
   </w:abstractNum>
-  <w:abstractNum w:abstractNumId="5">
+  <w:abstractNum w:abstractNumId="6">
     <w:nsid w:val="4E9F010E"/>
     <w:multiLevelType w:val="multilevel"/>
     <w:tmpl w:val="34CCE762"/>
@@ -1062,7 +1273,120 @@
       </w:rPr>
     </w:lvl>
   </w:abstractNum>
-  <w:abstractNum w:abstractNumId="6">
+  <w:abstractNum w:abstractNumId="7">
+    <w:nsid w:val="514769D7"/>
+    <w:multiLevelType w:val="hybridMultilevel"/>
+    <w:tmpl w:val="51E42F70"/>
+    <w:lvl w:ilvl="0" w:tplc="08090001">
+      <w:start w:val="1"/>
+      <w:numFmt w:val="bullet"/>
+      <w:lvlText w:val=""/>
+      <w:lvlJc w:val="left"/>
+      <w:pPr>
+        <w:ind w:left="720" w:hanging="360"/>
+      </w:pPr>
+      <w:rPr>
+        <w:rFonts w:ascii="Symbol" w:hAnsi="Symbol" w:hint="default"/>
+      </w:rPr>
+    </w:lvl>
+    <w:lvl w:ilvl="1" w:tplc="08090003" w:tentative="1">
+      <w:start w:val="1"/>
+      <w:numFmt w:val="bullet"/>
+      <w:lvlText w:val="o"/>
+      <w:lvlJc w:val="left"/>
+      <w:pPr>
+        <w:ind w:left="1440" w:hanging="360"/>
+      </w:pPr>
+      <w:rPr>
+        <w:rFonts w:ascii="Courier New" w:hAnsi="Courier New" w:cs="Courier New" w:hint="default"/>
+      </w:rPr>
+    </w:lvl>
+    <w:lvl w:ilvl="2" w:tplc="08090005" w:tentative="1">
+      <w:start w:val="1"/>
+      <w:numFmt w:val="bullet"/>
+      <w:lvlText w:val=""/>
+      <w:lvlJc w:val="left"/>
+      <w:pPr>
+        <w:ind w:left="2160" w:hanging="360"/>
+      </w:pPr>
+      <w:rPr>
+        <w:rFonts w:ascii="Wingdings" w:hAnsi="Wingdings" w:hint="default"/>
+      </w:rPr>
+    </w:lvl>
+    <w:lvl w:ilvl="3" w:tplc="08090001" w:tentative="1">
+      <w:start w:val="1"/>
+      <w:numFmt w:val="bullet"/>
+      <w:lvlText w:val=""/>
+      <w:lvlJc w:val="left"/>
+      <w:pPr>
+        <w:ind w:left="2880" w:hanging="360"/>
+      </w:pPr>
+      <w:rPr>
+        <w:rFonts w:ascii="Symbol" w:hAnsi="Symbol" w:hint="default"/>
+      </w:rPr>
+    </w:lvl>
+    <w:lvl w:ilvl="4" w:tplc="08090003" w:tentative="1">
+      <w:start w:val="1"/>
+      <w:numFmt w:val="bullet"/>
+      <w:lvlText w:val="o"/>
+      <w:lvlJc w:val="left"/>
+      <w:pPr>
+        <w:ind w:left="3600" w:hanging="360"/>
+      </w:pPr>
+      <w:rPr>
+        <w:rFonts w:ascii="Courier New" w:hAnsi="Courier New" w:cs="Courier New" w:hint="default"/>
+      </w:rPr>
+    </w:lvl>
+    <w:lvl w:ilvl="5" w:tplc="08090005" w:tentative="1">
+      <w:start w:val="1"/>
+      <w:numFmt w:val="bullet"/>
+      <w:lvlText w:val=""/>
+      <w:lvlJc w:val="left"/>
+      <w:pPr>
+        <w:ind w:left="4320" w:hanging="360"/>
+      </w:pPr>
+      <w:rPr>
+        <w:rFonts w:ascii="Wingdings" w:hAnsi="Wingdings" w:hint="default"/>
+      </w:rPr>
+    </w:lvl>
+    <w:lvl w:ilvl="6" w:tplc="08090001" w:tentative="1">
+      <w:start w:val="1"/>
+      <w:numFmt w:val="bullet"/>
+      <w:lvlText w:val=""/>
+      <w:lvlJc w:val="left"/>
+      <w:pPr>
+        <w:ind w:left="5040" w:hanging="360"/>
+      </w:pPr>
+      <w:rPr>
+        <w:rFonts w:ascii="Symbol" w:hAnsi="Symbol" w:hint="default"/>
+      </w:rPr>
+    </w:lvl>
+    <w:lvl w:ilvl="7" w:tplc="08090003" w:tentative="1">
+      <w:start w:val="1"/>
+      <w:numFmt w:val="bullet"/>
+      <w:lvlText w:val="o"/>
+      <w:lvlJc w:val="left"/>
+      <w:pPr>
+        <w:ind w:left="5760" w:hanging="360"/>
+      </w:pPr>
+      <w:rPr>
+        <w:rFonts w:ascii="Courier New" w:hAnsi="Courier New" w:cs="Courier New" w:hint="default"/>
+      </w:rPr>
+    </w:lvl>
+    <w:lvl w:ilvl="8" w:tplc="08090005" w:tentative="1">
+      <w:start w:val="1"/>
+      <w:numFmt w:val="bullet"/>
+      <w:lvlText w:val=""/>
+      <w:lvlJc w:val="left"/>
+      <w:pPr>
+        <w:ind w:left="6480" w:hanging="360"/>
+      </w:pPr>
+      <w:rPr>
+        <w:rFonts w:ascii="Wingdings" w:hAnsi="Wingdings" w:hint="default"/>
+      </w:rPr>
+    </w:lvl>
+  </w:abstractNum>
+  <w:abstractNum w:abstractNumId="8">
     <w:nsid w:val="5CFA2933"/>
     <w:multiLevelType w:val="hybridMultilevel"/>
     <w:tmpl w:val="67FA4274"/>
@@ -1176,25 +1500,31 @@
     </w:lvl>
   </w:abstractNum>
   <w:num w:numId="1">
-    <w:abstractNumId w:val="4"/>
+    <w:abstractNumId w:val="5"/>
   </w:num>
   <w:num w:numId="2">
-    <w:abstractNumId w:val="5"/>
+    <w:abstractNumId w:val="6"/>
   </w:num>
   <w:num w:numId="3">
-    <w:abstractNumId w:val="3"/>
+    <w:abstractNumId w:val="4"/>
   </w:num>
   <w:num w:numId="4">
     <w:abstractNumId w:val="0"/>
   </w:num>
   <w:num w:numId="5">
-    <w:abstractNumId w:val="6"/>
+    <w:abstractNumId w:val="8"/>
   </w:num>
   <w:num w:numId="6">
     <w:abstractNumId w:val="1"/>
   </w:num>
   <w:num w:numId="7">
     <w:abstractNumId w:val="2"/>
+  </w:num>
+  <w:num w:numId="8">
+    <w:abstractNumId w:val="3"/>
+  </w:num>
+  <w:num w:numId="9">
+    <w:abstractNumId w:val="7"/>
   </w:num>
 </w:numbering>
 </file>

</xml_diff>